<commit_message>
Inserindo artefato 16 para a correção da AC5
Ajustes no diagrama DFD
</commit_message>
<xml_diff>
--- a/16 - DFD Essencial para cada Capacidade.docx
+++ b/16 - DFD Essencial para cada Capacidade.docx
@@ -14,20 +14,43 @@
           <w:rFonts w:ascii="Arial" w:hAnsi="Arial" w:cs="Arial"/>
           <w:color w:val="000000"/>
         </w:rPr>
-        <w:t>Capacidade: Solicitar Serviço</w:t>
+        <w:t xml:space="preserve">Capacidade: </w:t>
       </w:r>
-    </w:p>
-    <w:p>
       <w:r>
         <w:rPr>
+          <w:rFonts w:ascii="Arial" w:hAnsi="Arial" w:cs="Arial"/>
+          <w:color w:val="000000"/>
+        </w:rPr>
+        <w:t>Agendar Visita</w:t>
+      </w:r>
+    </w:p>
+    <w:p>
+      <w:pPr>
+        <w:rPr>
+          <w:rFonts w:ascii="Arial" w:hAnsi="Arial" w:cs="Arial"/>
+          <w:color w:val="000000"/>
+        </w:rPr>
+      </w:pPr>
+    </w:p>
+    <w:p>
+      <w:pPr>
+        <w:rPr>
+          <w:rFonts w:ascii="Arial" w:hAnsi="Arial" w:cs="Arial"/>
+          <w:color w:val="000000"/>
+        </w:rPr>
+      </w:pPr>
+      <w:r>
+        <w:rPr>
+          <w:rFonts w:ascii="Arial" w:hAnsi="Arial" w:cs="Arial"/>
           <w:noProof/>
+          <w:color w:val="000000"/>
           <w:lang w:eastAsia="pt-BR"/>
         </w:rPr>
         <w:drawing>
           <wp:inline distT="0" distB="0" distL="0" distR="0">
-            <wp:extent cx="5400040" cy="3699871"/>
-            <wp:effectExtent l="0" t="0" r="0" b="0"/>
-            <wp:docPr id="5" name="Imagem 5" descr="C:\Users\13\Desktop\f2796b30-4536-4b8c-80e9-b2eb978f9a49.jpg"/>
+            <wp:extent cx="6000750" cy="4340860"/>
+            <wp:effectExtent l="0" t="0" r="0" b="2540"/>
+            <wp:docPr id="1" name="Imagem 1" descr="C:\Users\13\Desktop\335d1bc6-b34b-4ecf-8ee1-f0e931e07039.jpg"/>
             <wp:cNvGraphicFramePr>
               <a:graphicFrameLocks xmlns:a="http://schemas.openxmlformats.org/drawingml/2006/main" noChangeAspect="1"/>
             </wp:cNvGraphicFramePr>
@@ -35,7 +58,7 @@
               <a:graphicData uri="http://schemas.openxmlformats.org/drawingml/2006/picture">
                 <pic:pic xmlns:pic="http://schemas.openxmlformats.org/drawingml/2006/picture">
                   <pic:nvPicPr>
-                    <pic:cNvPr id="0" name="Picture 2" descr="C:\Users\13\Desktop\f2796b30-4536-4b8c-80e9-b2eb978f9a49.jpg"/>
+                    <pic:cNvPr id="0" name="Picture 1" descr="C:\Users\13\Desktop\335d1bc6-b34b-4ecf-8ee1-f0e931e07039.jpg"/>
                     <pic:cNvPicPr>
                       <a:picLocks noChangeAspect="1" noChangeArrowheads="1"/>
                     </pic:cNvPicPr>
@@ -56,7 +79,7 @@
                   <pic:spPr bwMode="auto">
                     <a:xfrm>
                       <a:off x="0" y="0"/>
-                      <a:ext cx="5400040" cy="3699871"/>
+                      <a:ext cx="6001120" cy="4341128"/>
                     </a:xfrm>
                     <a:prstGeom prst="rect">
                       <a:avLst/>
@@ -74,41 +97,6 @@
       </w:r>
     </w:p>
     <w:p>
-      <w:r>
-        <w:rPr>
-          <w:rFonts w:ascii="Arial" w:hAnsi="Arial" w:cs="Arial"/>
-          <w:color w:val="000000"/>
-        </w:rPr>
-        <w:t xml:space="preserve">Link para edição: </w:t>
-      </w:r>
-      <w:hyperlink r:id="rId5" w:history="1">
-        <w:r>
-          <w:rPr>
-            <w:rStyle w:val="Hyperlink"/>
-            <w:rFonts w:ascii="Arial" w:hAnsi="Arial" w:cs="Arial"/>
-            <w:color w:val="1155CC"/>
-          </w:rPr>
-          <w:t>https://lucid.app/invitations/accept/a52023bc-0aa1-4f95-8f82-ccb0582bdcbb</w:t>
-        </w:r>
-      </w:hyperlink>
-    </w:p>
-    <w:p>
-      <w:pPr>
-        <w:rPr>
-          <w:rFonts w:ascii="Arial" w:hAnsi="Arial" w:cs="Arial"/>
-          <w:color w:val="000000"/>
-        </w:rPr>
-      </w:pPr>
-    </w:p>
-    <w:p>
-      <w:pPr>
-        <w:rPr>
-          <w:rFonts w:ascii="Arial" w:hAnsi="Arial" w:cs="Arial"/>
-          <w:color w:val="000000"/>
-        </w:rPr>
-      </w:pPr>
-    </w:p>
-    <w:p>
       <w:pPr>
         <w:rPr>
           <w:rFonts w:ascii="Arial" w:hAnsi="Arial" w:cs="Arial"/>
@@ -236,11 +224,174 @@
           <w:noProof/>
           <w:lang w:eastAsia="pt-BR"/>
         </w:rPr>
+        <mc:AlternateContent>
+          <mc:Choice Requires="wps">
+            <w:drawing>
+              <wp:inline distT="0" distB="0" distL="0" distR="0">
+                <wp:extent cx="304800" cy="304800"/>
+                <wp:effectExtent l="0" t="0" r="0" b="0"/>
+                <wp:docPr id="2" name="Retângulo 2" descr="blob:https://web.whatsapp.com/19fd1ad7-fe27-4c9f-a791-81eb06bf136b"/>
+                <wp:cNvGraphicFramePr>
+                  <a:graphicFrameLocks xmlns:a="http://schemas.openxmlformats.org/drawingml/2006/main" noChangeAspect="1"/>
+                </wp:cNvGraphicFramePr>
+                <a:graphic xmlns:a="http://schemas.openxmlformats.org/drawingml/2006/main">
+                  <a:graphicData uri="http://schemas.microsoft.com/office/word/2010/wordprocessingShape">
+                    <wps:wsp>
+                      <wps:cNvSpPr>
+                        <a:spLocks noChangeAspect="1" noChangeArrowheads="1"/>
+                      </wps:cNvSpPr>
+                      <wps:spPr bwMode="auto">
+                        <a:xfrm>
+                          <a:off x="0" y="0"/>
+                          <a:ext cx="304800" cy="304800"/>
+                        </a:xfrm>
+                        <a:prstGeom prst="rect">
+                          <a:avLst/>
+                        </a:prstGeom>
+                        <a:noFill/>
+                        <a:ln>
+                          <a:noFill/>
+                        </a:ln>
+                        <a:extLst>
+                          <a:ext uri="{909E8E84-426E-40DD-AFC4-6F175D3DCCD1}">
+                            <a14:hiddenFill xmlns:a14="http://schemas.microsoft.com/office/drawing/2010/main">
+                              <a:solidFill>
+                                <a:srgbClr val="FFFFFF"/>
+                              </a:solidFill>
+                            </a14:hiddenFill>
+                          </a:ext>
+                          <a:ext uri="{91240B29-F687-4F45-9708-019B960494DF}">
+                            <a14:hiddenLine xmlns:a14="http://schemas.microsoft.com/office/drawing/2010/main" w="9525">
+                              <a:solidFill>
+                                <a:srgbClr val="000000"/>
+                              </a:solidFill>
+                              <a:miter lim="800000"/>
+                              <a:headEnd/>
+                              <a:tailEnd/>
+                            </a14:hiddenLine>
+                          </a:ext>
+                        </a:extLst>
+                      </wps:spPr>
+                      <wps:bodyPr rot="0" vert="horz" wrap="square" lIns="91440" tIns="45720" rIns="91440" bIns="45720" anchor="t" anchorCtr="0" upright="1">
+                        <a:noAutofit/>
+                      </wps:bodyPr>
+                    </wps:wsp>
+                  </a:graphicData>
+                </a:graphic>
+              </wp:inline>
+            </w:drawing>
+          </mc:Choice>
+          <mc:Fallback>
+            <w:pict>
+              <v:rect w14:anchorId="06445610" id="Retângulo 2" o:spid="_x0000_s1026" alt="blob:https://web.whatsapp.com/19fd1ad7-fe27-4c9f-a791-81eb06bf136b" style="width:24pt;height:24pt;visibility:visible;mso-wrap-style:square;mso-left-percent:-10001;mso-top-percent:-10001;mso-position-horizontal:absolute;mso-position-horizontal-relative:char;mso-position-vertical:absolute;mso-position-vertical-relative:line;mso-left-percent:-10001;mso-top-percent:-10001;v-text-anchor:top" o:gfxdata="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" filled="f" stroked="f">
+                <o:lock v:ext="edit" aspectratio="t"/>
+                <w10:anchorlock/>
+              </v:rect>
+            </w:pict>
+          </mc:Fallback>
+        </mc:AlternateContent>
+      </w:r>
+      <w:r>
+        <w:t xml:space="preserve"> </w:t>
+      </w:r>
+      <w:r>
+        <w:rPr>
+          <w:noProof/>
+          <w:lang w:eastAsia="pt-BR"/>
+        </w:rPr>
+        <mc:AlternateContent>
+          <mc:Choice Requires="wps">
+            <w:drawing>
+              <wp:inline distT="0" distB="0" distL="0" distR="0">
+                <wp:extent cx="304800" cy="304800"/>
+                <wp:effectExtent l="0" t="0" r="0" b="0"/>
+                <wp:docPr id="3" name="Retângulo 3" descr="blob:https://web.whatsapp.com/19fd1ad7-fe27-4c9f-a791-81eb06bf136b"/>
+                <wp:cNvGraphicFramePr>
+                  <a:graphicFrameLocks xmlns:a="http://schemas.openxmlformats.org/drawingml/2006/main" noChangeAspect="1"/>
+                </wp:cNvGraphicFramePr>
+                <a:graphic xmlns:a="http://schemas.openxmlformats.org/drawingml/2006/main">
+                  <a:graphicData uri="http://schemas.microsoft.com/office/word/2010/wordprocessingShape">
+                    <wps:wsp>
+                      <wps:cNvSpPr>
+                        <a:spLocks noChangeAspect="1" noChangeArrowheads="1"/>
+                      </wps:cNvSpPr>
+                      <wps:spPr bwMode="auto">
+                        <a:xfrm>
+                          <a:off x="0" y="0"/>
+                          <a:ext cx="304800" cy="304800"/>
+                        </a:xfrm>
+                        <a:prstGeom prst="rect">
+                          <a:avLst/>
+                        </a:prstGeom>
+                        <a:noFill/>
+                        <a:ln>
+                          <a:noFill/>
+                        </a:ln>
+                        <a:extLst>
+                          <a:ext uri="{909E8E84-426E-40DD-AFC4-6F175D3DCCD1}">
+                            <a14:hiddenFill xmlns:a14="http://schemas.microsoft.com/office/drawing/2010/main">
+                              <a:solidFill>
+                                <a:srgbClr val="FFFFFF"/>
+                              </a:solidFill>
+                            </a14:hiddenFill>
+                          </a:ext>
+                          <a:ext uri="{91240B29-F687-4F45-9708-019B960494DF}">
+                            <a14:hiddenLine xmlns:a14="http://schemas.microsoft.com/office/drawing/2010/main" w="9525">
+                              <a:solidFill>
+                                <a:srgbClr val="000000"/>
+                              </a:solidFill>
+                              <a:miter lim="800000"/>
+                              <a:headEnd/>
+                              <a:tailEnd/>
+                            </a14:hiddenLine>
+                          </a:ext>
+                        </a:extLst>
+                      </wps:spPr>
+                      <wps:bodyPr rot="0" vert="horz" wrap="square" lIns="91440" tIns="45720" rIns="91440" bIns="45720" anchor="t" anchorCtr="0" upright="1">
+                        <a:noAutofit/>
+                      </wps:bodyPr>
+                    </wps:wsp>
+                  </a:graphicData>
+                </a:graphic>
+              </wp:inline>
+            </w:drawing>
+          </mc:Choice>
+          <mc:Fallback>
+            <w:pict>
+              <v:rect w14:anchorId="6F2672DC" id="Retângulo 3" o:spid="_x0000_s1026" alt="blob:https://web.whatsapp.com/19fd1ad7-fe27-4c9f-a791-81eb06bf136b" style="width:24pt;height:24pt;visibility:visible;mso-wrap-style:square;mso-left-percent:-10001;mso-top-percent:-10001;mso-position-horizontal:absolute;mso-position-horizontal-relative:char;mso-position-vertical:absolute;mso-position-vertical-relative:line;mso-left-percent:-10001;mso-top-percent:-10001;v-text-anchor:top" o:gfxdata="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" filled="f" stroked="f">
+                <o:lock v:ext="edit" aspectratio="t"/>
+                <w10:anchorlock/>
+              </v:rect>
+            </w:pict>
+          </mc:Fallback>
+        </mc:AlternateContent>
+      </w:r>
+      <w:r>
+        <w:rPr>
+          <w:rStyle w:val="Normal"/>
+          <w:rFonts w:ascii="Times New Roman" w:eastAsia="Times New Roman" w:hAnsi="Times New Roman" w:cs="Times New Roman"/>
+          <w:snapToGrid w:val="0"/>
+          <w:color w:val="000000"/>
+          <w:w w:val="0"/>
+          <w:sz w:val="0"/>
+          <w:szCs w:val="0"/>
+          <w:u w:color="000000"/>
+          <w:bdr w:val="none" w:sz="0" w:space="0" w:color="000000"/>
+          <w:shd w:val="clear" w:color="000000" w:fill="000000"/>
+          <w:lang w:val="x-none" w:eastAsia="x-none" w:bidi="x-none"/>
+        </w:rPr>
+        <w:t xml:space="preserve"> </w:t>
+      </w:r>
+      <w:r>
+        <w:rPr>
+          <w:noProof/>
+          <w:lang w:eastAsia="pt-BR"/>
+        </w:rPr>
         <w:drawing>
           <wp:inline distT="0" distB="0" distL="0" distR="0">
-            <wp:extent cx="5400040" cy="3860185"/>
-            <wp:effectExtent l="0" t="0" r="0" b="6985"/>
-            <wp:docPr id="4" name="Imagem 4" descr="C:\Users\13\Desktop\6db4338b-1503-4975-8adf-c540c630d2ab.jpg"/>
+            <wp:extent cx="5400040" cy="3915029"/>
+            <wp:effectExtent l="0" t="0" r="0" b="9525"/>
+            <wp:docPr id="7" name="Imagem 7" descr="C:\Users\13\Downloads\WhatsApp Image 2020-11-18 at 22.02.54.jpeg"/>
             <wp:cNvGraphicFramePr>
               <a:graphicFrameLocks xmlns:a="http://schemas.openxmlformats.org/drawingml/2006/main" noChangeAspect="1"/>
             </wp:cNvGraphicFramePr>
@@ -248,13 +399,13 @@
               <a:graphicData uri="http://schemas.openxmlformats.org/drawingml/2006/picture">
                 <pic:pic xmlns:pic="http://schemas.openxmlformats.org/drawingml/2006/picture">
                   <pic:nvPicPr>
-                    <pic:cNvPr id="0" name="Picture 1" descr="C:\Users\13\Desktop\6db4338b-1503-4975-8adf-c540c630d2ab.jpg"/>
+                    <pic:cNvPr id="0" name="Picture 6" descr="C:\Users\13\Downloads\WhatsApp Image 2020-11-18 at 22.02.54.jpeg"/>
                     <pic:cNvPicPr>
                       <a:picLocks noChangeAspect="1" noChangeArrowheads="1"/>
                     </pic:cNvPicPr>
                   </pic:nvPicPr>
                   <pic:blipFill>
-                    <a:blip r:embed="rId6">
+                    <a:blip r:embed="rId5">
                       <a:extLst>
                         <a:ext uri="{28A0092B-C50C-407E-A947-70E740481C1C}">
                           <a14:useLocalDpi xmlns:a14="http://schemas.microsoft.com/office/drawing/2010/main" val="0"/>
@@ -269,7 +420,7 @@
                   <pic:spPr bwMode="auto">
                     <a:xfrm>
                       <a:off x="0" y="0"/>
-                      <a:ext cx="5400040" cy="3860185"/>
+                      <a:ext cx="5400040" cy="3915029"/>
                     </a:xfrm>
                     <a:prstGeom prst="rect">
                       <a:avLst/>
@@ -285,13 +436,166 @@
           </wp:inline>
         </w:drawing>
       </w:r>
-    </w:p>
-    <w:p>
-      <w:pPr>
-        <w:rPr>
-          <w:rStyle w:val="Hyperlink"/>
-          <w:rFonts w:ascii="Arial" w:hAnsi="Arial" w:cs="Arial"/>
-          <w:color w:val="1155CC"/>
+      <w:bookmarkStart w:id="0" w:name="_GoBack"/>
+      <w:bookmarkEnd w:id="0"/>
+    </w:p>
+    <w:p>
+      <w:pPr>
+        <w:rPr>
+          <w:rStyle w:val="Hyperlink"/>
+          <w:rFonts w:ascii="Arial" w:hAnsi="Arial" w:cs="Arial"/>
+          <w:color w:val="1155CC"/>
+        </w:rPr>
+      </w:pPr>
+    </w:p>
+    <w:p>
+      <w:pPr>
+        <w:rPr>
+          <w:rStyle w:val="Hyperlink"/>
+          <w:rFonts w:ascii="Arial" w:hAnsi="Arial" w:cs="Arial"/>
+          <w:color w:val="1155CC"/>
+        </w:rPr>
+      </w:pPr>
+    </w:p>
+    <w:p>
+      <w:pPr>
+        <w:rPr>
+          <w:rStyle w:val="Hyperlink"/>
+          <w:rFonts w:ascii="Arial" w:hAnsi="Arial" w:cs="Arial"/>
+          <w:color w:val="1155CC"/>
+        </w:rPr>
+      </w:pPr>
+    </w:p>
+    <w:p>
+      <w:pPr>
+        <w:rPr>
+          <w:rStyle w:val="Hyperlink"/>
+          <w:rFonts w:ascii="Arial" w:hAnsi="Arial" w:cs="Arial"/>
+          <w:color w:val="1155CC"/>
+        </w:rPr>
+      </w:pPr>
+    </w:p>
+    <w:p>
+      <w:pPr>
+        <w:rPr>
+          <w:rStyle w:val="Hyperlink"/>
+          <w:rFonts w:ascii="Arial" w:hAnsi="Arial" w:cs="Arial"/>
+          <w:color w:val="1155CC"/>
+        </w:rPr>
+      </w:pPr>
+    </w:p>
+    <w:p>
+      <w:pPr>
+        <w:rPr>
+          <w:rStyle w:val="Hyperlink"/>
+          <w:rFonts w:ascii="Arial" w:hAnsi="Arial" w:cs="Arial"/>
+          <w:color w:val="1155CC"/>
+        </w:rPr>
+      </w:pPr>
+    </w:p>
+    <w:p>
+      <w:pPr>
+        <w:rPr>
+          <w:rStyle w:val="Hyperlink"/>
+          <w:rFonts w:ascii="Arial" w:hAnsi="Arial" w:cs="Arial"/>
+          <w:color w:val="1155CC"/>
+        </w:rPr>
+      </w:pPr>
+    </w:p>
+    <w:p>
+      <w:pPr>
+        <w:rPr>
+          <w:rStyle w:val="Hyperlink"/>
+          <w:rFonts w:ascii="Arial" w:hAnsi="Arial" w:cs="Arial"/>
+          <w:color w:val="1155CC"/>
+        </w:rPr>
+      </w:pPr>
+    </w:p>
+    <w:p>
+      <w:pPr>
+        <w:rPr>
+          <w:rStyle w:val="Hyperlink"/>
+          <w:rFonts w:ascii="Arial" w:hAnsi="Arial" w:cs="Arial"/>
+          <w:color w:val="1155CC"/>
+        </w:rPr>
+      </w:pPr>
+    </w:p>
+    <w:p>
+      <w:pPr>
+        <w:rPr>
+          <w:rStyle w:val="Hyperlink"/>
+          <w:rFonts w:ascii="Arial" w:hAnsi="Arial" w:cs="Arial"/>
+          <w:color w:val="1155CC"/>
+        </w:rPr>
+      </w:pPr>
+    </w:p>
+    <w:p>
+      <w:pPr>
+        <w:rPr>
+          <w:rStyle w:val="Hyperlink"/>
+          <w:rFonts w:ascii="Arial" w:hAnsi="Arial" w:cs="Arial"/>
+          <w:color w:val="1155CC"/>
+        </w:rPr>
+      </w:pPr>
+    </w:p>
+    <w:p>
+      <w:pPr>
+        <w:rPr>
+          <w:rStyle w:val="Hyperlink"/>
+          <w:rFonts w:ascii="Arial" w:hAnsi="Arial" w:cs="Arial"/>
+          <w:color w:val="1155CC"/>
+        </w:rPr>
+      </w:pPr>
+    </w:p>
+    <w:p>
+      <w:pPr>
+        <w:rPr>
+          <w:rStyle w:val="Hyperlink"/>
+          <w:rFonts w:ascii="Arial" w:hAnsi="Arial" w:cs="Arial"/>
+          <w:color w:val="1155CC"/>
+        </w:rPr>
+      </w:pPr>
+    </w:p>
+    <w:p>
+      <w:pPr>
+        <w:rPr>
+          <w:rStyle w:val="Hyperlink"/>
+          <w:rFonts w:ascii="Arial" w:hAnsi="Arial" w:cs="Arial"/>
+          <w:color w:val="1155CC"/>
+        </w:rPr>
+      </w:pPr>
+    </w:p>
+    <w:p>
+      <w:pPr>
+        <w:rPr>
+          <w:rStyle w:val="Hyperlink"/>
+          <w:rFonts w:ascii="Arial" w:hAnsi="Arial" w:cs="Arial"/>
+          <w:color w:val="1155CC"/>
+        </w:rPr>
+      </w:pPr>
+    </w:p>
+    <w:p>
+      <w:pPr>
+        <w:rPr>
+          <w:rStyle w:val="Hyperlink"/>
+          <w:rFonts w:ascii="Arial" w:hAnsi="Arial" w:cs="Arial"/>
+          <w:color w:val="1155CC"/>
+        </w:rPr>
+      </w:pPr>
+    </w:p>
+    <w:p>
+      <w:pPr>
+        <w:rPr>
+          <w:rFonts w:ascii="Arial" w:hAnsi="Arial" w:cs="Arial"/>
+          <w:color w:val="000000"/>
+        </w:rPr>
+      </w:pPr>
+    </w:p>
+    <w:p>
+      <w:pPr>
+        <w:rPr>
+          <w:rFonts w:ascii="Arial" w:hAnsi="Arial" w:cs="Arial"/>
+          <w:color w:val="000000"/>
         </w:rPr>
       </w:pPr>
       <w:r>
@@ -299,166 +603,6 @@
           <w:rFonts w:ascii="Arial" w:hAnsi="Arial" w:cs="Arial"/>
           <w:color w:val="000000"/>
         </w:rPr>
-        <w:t xml:space="preserve">Link para edição: </w:t>
-      </w:r>
-      <w:hyperlink r:id="rId7" w:anchor="?folder_id=home&amp;browser=icon" w:history="1">
-        <w:r>
-          <w:rPr>
-            <w:rStyle w:val="Hyperlink"/>
-            <w:rFonts w:ascii="Arial" w:hAnsi="Arial" w:cs="Arial"/>
-            <w:color w:val="1155CC"/>
-          </w:rPr>
-          <w:t>https://lucid.app/lucidchart/1f30a3a4-2f48-4a21-b784-2568911af0ca/edit?shared=true&amp;page=0_0#?folder_id=home&amp;browser=icon</w:t>
-        </w:r>
-      </w:hyperlink>
-    </w:p>
-    <w:p>
-      <w:pPr>
-        <w:rPr>
-          <w:rStyle w:val="Hyperlink"/>
-          <w:rFonts w:ascii="Arial" w:hAnsi="Arial" w:cs="Arial"/>
-          <w:color w:val="1155CC"/>
-        </w:rPr>
-      </w:pPr>
-    </w:p>
-    <w:p>
-      <w:pPr>
-        <w:rPr>
-          <w:rStyle w:val="Hyperlink"/>
-          <w:rFonts w:ascii="Arial" w:hAnsi="Arial" w:cs="Arial"/>
-          <w:color w:val="1155CC"/>
-        </w:rPr>
-      </w:pPr>
-    </w:p>
-    <w:p>
-      <w:pPr>
-        <w:rPr>
-          <w:rStyle w:val="Hyperlink"/>
-          <w:rFonts w:ascii="Arial" w:hAnsi="Arial" w:cs="Arial"/>
-          <w:color w:val="1155CC"/>
-        </w:rPr>
-      </w:pPr>
-    </w:p>
-    <w:p>
-      <w:pPr>
-        <w:rPr>
-          <w:rStyle w:val="Hyperlink"/>
-          <w:rFonts w:ascii="Arial" w:hAnsi="Arial" w:cs="Arial"/>
-          <w:color w:val="1155CC"/>
-        </w:rPr>
-      </w:pPr>
-    </w:p>
-    <w:p>
-      <w:pPr>
-        <w:rPr>
-          <w:rStyle w:val="Hyperlink"/>
-          <w:rFonts w:ascii="Arial" w:hAnsi="Arial" w:cs="Arial"/>
-          <w:color w:val="1155CC"/>
-        </w:rPr>
-      </w:pPr>
-    </w:p>
-    <w:p>
-      <w:pPr>
-        <w:rPr>
-          <w:rStyle w:val="Hyperlink"/>
-          <w:rFonts w:ascii="Arial" w:hAnsi="Arial" w:cs="Arial"/>
-          <w:color w:val="1155CC"/>
-        </w:rPr>
-      </w:pPr>
-    </w:p>
-    <w:p>
-      <w:pPr>
-        <w:rPr>
-          <w:rStyle w:val="Hyperlink"/>
-          <w:rFonts w:ascii="Arial" w:hAnsi="Arial" w:cs="Arial"/>
-          <w:color w:val="1155CC"/>
-        </w:rPr>
-      </w:pPr>
-    </w:p>
-    <w:p>
-      <w:pPr>
-        <w:rPr>
-          <w:rStyle w:val="Hyperlink"/>
-          <w:rFonts w:ascii="Arial" w:hAnsi="Arial" w:cs="Arial"/>
-          <w:color w:val="1155CC"/>
-        </w:rPr>
-      </w:pPr>
-    </w:p>
-    <w:p>
-      <w:pPr>
-        <w:rPr>
-          <w:rStyle w:val="Hyperlink"/>
-          <w:rFonts w:ascii="Arial" w:hAnsi="Arial" w:cs="Arial"/>
-          <w:color w:val="1155CC"/>
-        </w:rPr>
-      </w:pPr>
-    </w:p>
-    <w:p>
-      <w:pPr>
-        <w:rPr>
-          <w:rStyle w:val="Hyperlink"/>
-          <w:rFonts w:ascii="Arial" w:hAnsi="Arial" w:cs="Arial"/>
-          <w:color w:val="1155CC"/>
-        </w:rPr>
-      </w:pPr>
-    </w:p>
-    <w:p>
-      <w:pPr>
-        <w:rPr>
-          <w:rStyle w:val="Hyperlink"/>
-          <w:rFonts w:ascii="Arial" w:hAnsi="Arial" w:cs="Arial"/>
-          <w:color w:val="1155CC"/>
-        </w:rPr>
-      </w:pPr>
-    </w:p>
-    <w:p>
-      <w:pPr>
-        <w:rPr>
-          <w:rStyle w:val="Hyperlink"/>
-          <w:rFonts w:ascii="Arial" w:hAnsi="Arial" w:cs="Arial"/>
-          <w:color w:val="1155CC"/>
-        </w:rPr>
-      </w:pPr>
-    </w:p>
-    <w:p>
-      <w:pPr>
-        <w:rPr>
-          <w:rStyle w:val="Hyperlink"/>
-          <w:rFonts w:ascii="Arial" w:hAnsi="Arial" w:cs="Arial"/>
-          <w:color w:val="1155CC"/>
-        </w:rPr>
-      </w:pPr>
-    </w:p>
-    <w:p>
-      <w:pPr>
-        <w:rPr>
-          <w:rStyle w:val="Hyperlink"/>
-          <w:rFonts w:ascii="Arial" w:hAnsi="Arial" w:cs="Arial"/>
-          <w:color w:val="1155CC"/>
-        </w:rPr>
-      </w:pPr>
-    </w:p>
-    <w:p>
-      <w:pPr>
-        <w:rPr>
-          <w:rFonts w:ascii="Arial" w:hAnsi="Arial" w:cs="Arial"/>
-          <w:color w:val="000000"/>
-        </w:rPr>
-      </w:pPr>
-    </w:p>
-    <w:p>
-      <w:pPr>
-        <w:rPr>
-          <w:rFonts w:ascii="Arial" w:hAnsi="Arial" w:cs="Arial"/>
-          <w:color w:val="000000"/>
-        </w:rPr>
-      </w:pPr>
-      <w:r>
-        <w:rPr>
-          <w:rFonts w:ascii="Arial" w:hAnsi="Arial" w:cs="Arial"/>
-          <w:color w:val="000000"/>
-        </w:rPr>
-        <w:lastRenderedPageBreak/>
         <w:t>Capacidade: Efetuar Pagamento</w:t>
       </w:r>
     </w:p>
@@ -486,7 +630,7 @@
                     </pic:cNvPicPr>
                   </pic:nvPicPr>
                   <pic:blipFill>
-                    <a:blip r:embed="rId8">
+                    <a:blip r:embed="rId6">
                       <a:extLst>
                         <a:ext uri="{28A0092B-C50C-407E-A947-70E740481C1C}">
                           <a14:useLocalDpi xmlns:a14="http://schemas.microsoft.com/office/drawing/2010/main" val="0"/>
@@ -517,34 +661,8 @@
           </wp:inline>
         </w:drawing>
       </w:r>
-      <w:bookmarkStart w:id="0" w:name="_GoBack"/>
-      <w:bookmarkEnd w:id="0"/>
-    </w:p>
-    <w:p>
-      <w:r>
-        <w:rPr>
-          <w:rFonts w:ascii="Arial" w:hAnsi="Arial" w:cs="Arial"/>
-          <w:color w:val="000000"/>
-        </w:rPr>
-        <w:t xml:space="preserve">Link para edição: </w:t>
-      </w:r>
-      <w:hyperlink r:id="rId9" w:history="1">
-        <w:r>
-          <w:rPr>
-            <w:rStyle w:val="Hyperlink"/>
-            <w:rFonts w:ascii="Arial" w:hAnsi="Arial" w:cs="Arial"/>
-          </w:rPr>
-          <w:t>https://lucid.app/invitations/accept/9f27b505-a088-4d6d-8bae-ca17f4c96049</w:t>
-        </w:r>
-      </w:hyperlink>
-      <w:r>
-        <w:rPr>
-          <w:rFonts w:ascii="Arial" w:hAnsi="Arial" w:cs="Arial"/>
-          <w:color w:val="000000"/>
-        </w:rPr>
-        <w:t xml:space="preserve"> </w:t>
-      </w:r>
-    </w:p>
+    </w:p>
+    <w:p/>
     <w:sectPr>
       <w:pgSz w:w="11906" w:h="16838"/>
       <w:pgMar w:top="1417" w:right="1701" w:bottom="1417" w:left="1701" w:header="708" w:footer="708" w:gutter="0"/>

</xml_diff>